<commit_message>
got rid of glm and used own functions
</commit_message>
<xml_diff>
--- a/Self_assessment_document.docx
+++ b/Self_assessment_document.docx
@@ -566,11 +566,32 @@
       </w:r>
     </w:p>
     <w:p/>
+    <w:p/>
+    <w:p/>
+    <w:p/>
+    <w:p/>
+    <w:p/>
+    <w:p/>
+    <w:p/>
+    <w:p/>
+    <w:p/>
+    <w:p/>
+    <w:p/>
+    <w:p/>
+    <w:p/>
+    <w:p/>
+    <w:p/>
+    <w:p/>
+    <w:p/>
+    <w:p/>
+    <w:p/>
+    <w:p/>
     <w:p>
       <w:pPr>
         <w:pStyle w:val="Heading2"/>
       </w:pPr>
       <w:r>
+        <w:lastRenderedPageBreak/>
         <w:t>Self-assessment Grid</w:t>
       </w:r>
     </w:p>
@@ -579,17 +600,18 @@
       <w:tblPr>
         <w:tblStyle w:val="TableGrid"/>
         <w:tblW w:w="0" w:type="auto"/>
+        <w:tblLayout w:type="fixed"/>
         <w:tblLook w:val="04A0" w:firstRow="1" w:lastRow="0" w:firstColumn="1" w:lastColumn="0" w:noHBand="0" w:noVBand="1"/>
       </w:tblPr>
       <w:tblGrid>
-        <w:gridCol w:w="663"/>
-        <w:gridCol w:w="1725"/>
+        <w:gridCol w:w="846"/>
+        <w:gridCol w:w="1542"/>
         <w:gridCol w:w="6628"/>
       </w:tblGrid>
       <w:tr>
         <w:tc>
           <w:tcPr>
-            <w:tcW w:w="1271" w:type="dxa"/>
+            <w:tcW w:w="846" w:type="dxa"/>
             <w:shd w:val="clear" w:color="auto" w:fill="D9D9D9" w:themeFill="background1" w:themeFillShade="D9"/>
             <w:vAlign w:val="center"/>
           </w:tcPr>
@@ -615,7 +637,7 @@
         </w:tc>
         <w:tc>
           <w:tcPr>
-            <w:tcW w:w="3686" w:type="dxa"/>
+            <w:tcW w:w="1542" w:type="dxa"/>
             <w:shd w:val="clear" w:color="auto" w:fill="D9D9D9" w:themeFill="background1" w:themeFillShade="D9"/>
             <w:vAlign w:val="center"/>
           </w:tcPr>
@@ -641,7 +663,7 @@
         </w:tc>
         <w:tc>
           <w:tcPr>
-            <w:tcW w:w="4059" w:type="dxa"/>
+            <w:tcW w:w="6628" w:type="dxa"/>
             <w:shd w:val="clear" w:color="auto" w:fill="D9D9D9" w:themeFill="background1" w:themeFillShade="D9"/>
             <w:vAlign w:val="center"/>
           </w:tcPr>
@@ -672,7 +694,7 @@
         </w:trPr>
         <w:tc>
           <w:tcPr>
-            <w:tcW w:w="1271" w:type="dxa"/>
+            <w:tcW w:w="846" w:type="dxa"/>
             <w:vMerge w:val="restart"/>
             <w:vAlign w:val="center"/>
           </w:tcPr>
@@ -688,14 +710,13 @@
                 <w:sz w:val="20"/>
                 <w:szCs w:val="20"/>
               </w:rPr>
-              <w:lastRenderedPageBreak/>
               <w:t>42, 45, 48</w:t>
             </w:r>
           </w:p>
         </w:tc>
         <w:tc>
           <w:tcPr>
-            <w:tcW w:w="3686" w:type="dxa"/>
+            <w:tcW w:w="1542" w:type="dxa"/>
             <w:vAlign w:val="center"/>
           </w:tcPr>
           <w:p>
@@ -716,30 +737,53 @@
         </w:tc>
         <w:tc>
           <w:tcPr>
-            <w:tcW w:w="4059" w:type="dxa"/>
-            <w:vAlign w:val="center"/>
-          </w:tcPr>
-          <w:p>
-            <w:pPr>
-              <w:rPr>
-                <w:sz w:val="20"/>
-                <w:szCs w:val="20"/>
-              </w:rPr>
-            </w:pPr>
-          </w:p>
-          <w:p>
-            <w:pPr>
-              <w:rPr>
-                <w:sz w:val="20"/>
-                <w:szCs w:val="20"/>
-              </w:rPr>
-            </w:pPr>
-            <w:r>
-              <w:rPr>
-                <w:sz w:val="20"/>
-                <w:szCs w:val="20"/>
-              </w:rPr>
-              <w:t>Lines 240-256 for vectors and more below with loads more objects in coursework.cpp</w:t>
+            <w:tcW w:w="6628" w:type="dxa"/>
+            <w:vAlign w:val="center"/>
+          </w:tcPr>
+          <w:p>
+            <w:pPr>
+              <w:rPr>
+                <w:sz w:val="20"/>
+                <w:szCs w:val="20"/>
+              </w:rPr>
+            </w:pPr>
+          </w:p>
+          <w:p>
+            <w:pPr>
+              <w:rPr>
+                <w:sz w:val="20"/>
+                <w:szCs w:val="20"/>
+              </w:rPr>
+            </w:pPr>
+            <w:r>
+              <w:rPr>
+                <w:sz w:val="20"/>
+                <w:szCs w:val="20"/>
+              </w:rPr>
+              <w:t xml:space="preserve">Lines 240-256 for vectors and more below </w:t>
+            </w:r>
+            <w:r>
+              <w:rPr>
+                <w:sz w:val="20"/>
+                <w:szCs w:val="20"/>
+              </w:rPr>
+              <w:t xml:space="preserve">for different objects </w:t>
+            </w:r>
+            <w:proofErr w:type="gramStart"/>
+            <w:r>
+              <w:rPr>
+                <w:sz w:val="20"/>
+                <w:szCs w:val="20"/>
+              </w:rPr>
+              <w:t>In</w:t>
+            </w:r>
+            <w:proofErr w:type="gramEnd"/>
+            <w:r>
+              <w:rPr>
+                <w:sz w:val="20"/>
+                <w:szCs w:val="20"/>
+              </w:rPr>
+              <w:t xml:space="preserve"> coursework.cpp</w:t>
             </w:r>
             <w:r>
               <w:rPr>
@@ -863,7 +907,7 @@
         </w:trPr>
         <w:tc>
           <w:tcPr>
-            <w:tcW w:w="1271" w:type="dxa"/>
+            <w:tcW w:w="846" w:type="dxa"/>
             <w:vMerge/>
             <w:vAlign w:val="center"/>
           </w:tcPr>
@@ -878,7 +922,7 @@
         </w:tc>
         <w:tc>
           <w:tcPr>
-            <w:tcW w:w="3686" w:type="dxa"/>
+            <w:tcW w:w="1542" w:type="dxa"/>
             <w:vAlign w:val="center"/>
           </w:tcPr>
           <w:p>
@@ -899,7 +943,7 @@
         </w:tc>
         <w:tc>
           <w:tcPr>
-            <w:tcW w:w="4059" w:type="dxa"/>
+            <w:tcW w:w="6628" w:type="dxa"/>
             <w:vAlign w:val="center"/>
           </w:tcPr>
           <w:p>
@@ -982,7 +1026,7 @@
         </w:trPr>
         <w:tc>
           <w:tcPr>
-            <w:tcW w:w="1271" w:type="dxa"/>
+            <w:tcW w:w="846" w:type="dxa"/>
             <w:vMerge/>
             <w:vAlign w:val="center"/>
           </w:tcPr>
@@ -997,7 +1041,7 @@
         </w:tc>
         <w:tc>
           <w:tcPr>
-            <w:tcW w:w="3686" w:type="dxa"/>
+            <w:tcW w:w="1542" w:type="dxa"/>
             <w:vAlign w:val="center"/>
           </w:tcPr>
           <w:p>
@@ -1018,7 +1062,7 @@
         </w:tc>
         <w:tc>
           <w:tcPr>
-            <w:tcW w:w="4059" w:type="dxa"/>
+            <w:tcW w:w="6628" w:type="dxa"/>
             <w:vAlign w:val="center"/>
           </w:tcPr>
           <w:p>
@@ -1133,7 +1177,7 @@
         </w:trPr>
         <w:tc>
           <w:tcPr>
-            <w:tcW w:w="1271" w:type="dxa"/>
+            <w:tcW w:w="846" w:type="dxa"/>
             <w:vMerge w:val="restart"/>
             <w:vAlign w:val="center"/>
           </w:tcPr>
@@ -1149,14 +1193,13 @@
                 <w:sz w:val="20"/>
                 <w:szCs w:val="20"/>
               </w:rPr>
-              <w:lastRenderedPageBreak/>
               <w:t>52, 55, 58</w:t>
             </w:r>
           </w:p>
         </w:tc>
         <w:tc>
           <w:tcPr>
-            <w:tcW w:w="3686" w:type="dxa"/>
+            <w:tcW w:w="1542" w:type="dxa"/>
             <w:vAlign w:val="center"/>
           </w:tcPr>
           <w:p>
@@ -1177,7 +1220,7 @@
         </w:tc>
         <w:tc>
           <w:tcPr>
-            <w:tcW w:w="4059" w:type="dxa"/>
+            <w:tcW w:w="6628" w:type="dxa"/>
             <w:vAlign w:val="center"/>
           </w:tcPr>
           <w:p>
@@ -1216,9 +1259,9 @@
                 <w:szCs w:val="20"/>
               </w:rPr>
               <w:drawing>
-                <wp:inline distT="0" distB="0" distL="0" distR="0" wp14:anchorId="6D857831" wp14:editId="3460F181">
-                  <wp:extent cx="4105848" cy="1524213"/>
-                  <wp:effectExtent l="0" t="0" r="0" b="0"/>
+                <wp:inline distT="0" distB="0" distL="0" distR="0" wp14:anchorId="6D857831" wp14:editId="52EDA839">
+                  <wp:extent cx="3528060" cy="1309721"/>
+                  <wp:effectExtent l="0" t="0" r="0" b="5080"/>
                   <wp:docPr id="1657261301" name="Picture 1"/>
                   <wp:cNvGraphicFramePr>
                     <a:graphicFrameLocks xmlns:a="http://schemas.openxmlformats.org/drawingml/2006/main" noChangeAspect="1"/>
@@ -1239,7 +1282,7 @@
                         <pic:spPr>
                           <a:xfrm>
                             <a:off x="0" y="0"/>
-                            <a:ext cx="4105848" cy="1524213"/>
+                            <a:ext cx="3538129" cy="1313459"/>
                           </a:xfrm>
                           <a:prstGeom prst="rect">
                             <a:avLst/>
@@ -1260,7 +1303,7 @@
         </w:trPr>
         <w:tc>
           <w:tcPr>
-            <w:tcW w:w="1271" w:type="dxa"/>
+            <w:tcW w:w="846" w:type="dxa"/>
             <w:vMerge/>
             <w:vAlign w:val="center"/>
           </w:tcPr>
@@ -1275,7 +1318,7 @@
         </w:tc>
         <w:tc>
           <w:tcPr>
-            <w:tcW w:w="3686" w:type="dxa"/>
+            <w:tcW w:w="1542" w:type="dxa"/>
             <w:vAlign w:val="center"/>
           </w:tcPr>
           <w:p>
@@ -1296,7 +1339,7 @@
         </w:tc>
         <w:tc>
           <w:tcPr>
-            <w:tcW w:w="4059" w:type="dxa"/>
+            <w:tcW w:w="6628" w:type="dxa"/>
             <w:vAlign w:val="center"/>
           </w:tcPr>
           <w:p>
@@ -1350,9 +1393,9 @@
                 <w:szCs w:val="20"/>
               </w:rPr>
               <w:drawing>
-                <wp:inline distT="0" distB="0" distL="0" distR="0" wp14:anchorId="066D4F96" wp14:editId="2A92E17E">
-                  <wp:extent cx="2800741" cy="1209844"/>
-                  <wp:effectExtent l="0" t="0" r="0" b="9525"/>
+                <wp:inline distT="0" distB="0" distL="0" distR="0" wp14:anchorId="066D4F96" wp14:editId="11AD4C13">
+                  <wp:extent cx="2716559" cy="1173480"/>
+                  <wp:effectExtent l="0" t="0" r="7620" b="7620"/>
                   <wp:docPr id="540578743" name="Picture 1"/>
                   <wp:cNvGraphicFramePr>
                     <a:graphicFrameLocks xmlns:a="http://schemas.openxmlformats.org/drawingml/2006/main" noChangeAspect="1"/>
@@ -1373,7 +1416,7 @@
                         <pic:spPr>
                           <a:xfrm>
                             <a:off x="0" y="0"/>
-                            <a:ext cx="2800741" cy="1209844"/>
+                            <a:ext cx="2723257" cy="1176373"/>
                           </a:xfrm>
                           <a:prstGeom prst="rect">
                             <a:avLst/>
@@ -1394,7 +1437,7 @@
         </w:trPr>
         <w:tc>
           <w:tcPr>
-            <w:tcW w:w="1271" w:type="dxa"/>
+            <w:tcW w:w="846" w:type="dxa"/>
             <w:vMerge/>
             <w:vAlign w:val="center"/>
           </w:tcPr>
@@ -1409,7 +1452,7 @@
         </w:tc>
         <w:tc>
           <w:tcPr>
-            <w:tcW w:w="3686" w:type="dxa"/>
+            <w:tcW w:w="1542" w:type="dxa"/>
             <w:vAlign w:val="center"/>
           </w:tcPr>
           <w:p>
@@ -1430,7 +1473,7 @@
         </w:tc>
         <w:tc>
           <w:tcPr>
-            <w:tcW w:w="4059" w:type="dxa"/>
+            <w:tcW w:w="6628" w:type="dxa"/>
             <w:vAlign w:val="center"/>
           </w:tcPr>
           <w:p>
@@ -1469,9 +1512,9 @@
                 <w:szCs w:val="20"/>
               </w:rPr>
               <w:drawing>
-                <wp:inline distT="0" distB="0" distL="0" distR="0" wp14:anchorId="02F418E0" wp14:editId="696AFBE0">
-                  <wp:extent cx="2943636" cy="1905266"/>
-                  <wp:effectExtent l="0" t="0" r="9525" b="0"/>
+                <wp:inline distT="0" distB="0" distL="0" distR="0" wp14:anchorId="02F418E0" wp14:editId="5B6E7B78">
+                  <wp:extent cx="2166214" cy="1402080"/>
+                  <wp:effectExtent l="0" t="0" r="5715" b="7620"/>
                   <wp:docPr id="595077201" name="Picture 1"/>
                   <wp:cNvGraphicFramePr>
                     <a:graphicFrameLocks xmlns:a="http://schemas.openxmlformats.org/drawingml/2006/main" noChangeAspect="1"/>
@@ -1492,7 +1535,7 @@
                         <pic:spPr>
                           <a:xfrm>
                             <a:off x="0" y="0"/>
-                            <a:ext cx="2943636" cy="1905266"/>
+                            <a:ext cx="2170154" cy="1404630"/>
                           </a:xfrm>
                           <a:prstGeom prst="rect">
                             <a:avLst/>
@@ -1513,7 +1556,7 @@
         </w:trPr>
         <w:tc>
           <w:tcPr>
-            <w:tcW w:w="1271" w:type="dxa"/>
+            <w:tcW w:w="846" w:type="dxa"/>
             <w:vMerge/>
             <w:vAlign w:val="center"/>
           </w:tcPr>
@@ -1528,7 +1571,7 @@
         </w:tc>
         <w:tc>
           <w:tcPr>
-            <w:tcW w:w="3686" w:type="dxa"/>
+            <w:tcW w:w="1542" w:type="dxa"/>
             <w:vAlign w:val="center"/>
           </w:tcPr>
           <w:p>
@@ -1549,7 +1592,7 @@
         </w:tc>
         <w:tc>
           <w:tcPr>
-            <w:tcW w:w="4059" w:type="dxa"/>
+            <w:tcW w:w="6628" w:type="dxa"/>
             <w:vAlign w:val="center"/>
           </w:tcPr>
           <w:p>
@@ -1624,7 +1667,7 @@
         </w:trPr>
         <w:tc>
           <w:tcPr>
-            <w:tcW w:w="1271" w:type="dxa"/>
+            <w:tcW w:w="846" w:type="dxa"/>
             <w:vMerge w:val="restart"/>
             <w:vAlign w:val="center"/>
           </w:tcPr>
@@ -1649,7 +1692,7 @@
         </w:tc>
         <w:tc>
           <w:tcPr>
-            <w:tcW w:w="3686" w:type="dxa"/>
+            <w:tcW w:w="1542" w:type="dxa"/>
             <w:vAlign w:val="center"/>
           </w:tcPr>
           <w:p>
@@ -1672,7 +1715,7 @@
         </w:tc>
         <w:tc>
           <w:tcPr>
-            <w:tcW w:w="4059" w:type="dxa"/>
+            <w:tcW w:w="6628" w:type="dxa"/>
             <w:vAlign w:val="center"/>
           </w:tcPr>
           <w:p>
@@ -1767,7 +1810,7 @@
         </w:trPr>
         <w:tc>
           <w:tcPr>
-            <w:tcW w:w="1271" w:type="dxa"/>
+            <w:tcW w:w="846" w:type="dxa"/>
             <w:vMerge/>
             <w:vAlign w:val="center"/>
           </w:tcPr>
@@ -1784,7 +1827,7 @@
         </w:tc>
         <w:tc>
           <w:tcPr>
-            <w:tcW w:w="3686" w:type="dxa"/>
+            <w:tcW w:w="1542" w:type="dxa"/>
             <w:vAlign w:val="center"/>
           </w:tcPr>
           <w:p>
@@ -1807,7 +1850,7 @@
         </w:tc>
         <w:tc>
           <w:tcPr>
-            <w:tcW w:w="4059" w:type="dxa"/>
+            <w:tcW w:w="6628" w:type="dxa"/>
             <w:vAlign w:val="center"/>
           </w:tcPr>
           <w:p>
@@ -1851,7 +1894,7 @@
         </w:trPr>
         <w:tc>
           <w:tcPr>
-            <w:tcW w:w="1271" w:type="dxa"/>
+            <w:tcW w:w="846" w:type="dxa"/>
             <w:vMerge/>
             <w:vAlign w:val="center"/>
           </w:tcPr>
@@ -1868,7 +1911,7 @@
         </w:tc>
         <w:tc>
           <w:tcPr>
-            <w:tcW w:w="3686" w:type="dxa"/>
+            <w:tcW w:w="1542" w:type="dxa"/>
             <w:vAlign w:val="center"/>
           </w:tcPr>
           <w:p>
@@ -1891,7 +1934,7 @@
         </w:tc>
         <w:tc>
           <w:tcPr>
-            <w:tcW w:w="4059" w:type="dxa"/>
+            <w:tcW w:w="6628" w:type="dxa"/>
             <w:vAlign w:val="center"/>
           </w:tcPr>
           <w:p>
@@ -2021,7 +2064,7 @@
         </w:trPr>
         <w:tc>
           <w:tcPr>
-            <w:tcW w:w="1271" w:type="dxa"/>
+            <w:tcW w:w="846" w:type="dxa"/>
             <w:vMerge/>
             <w:vAlign w:val="center"/>
           </w:tcPr>
@@ -2038,7 +2081,7 @@
         </w:tc>
         <w:tc>
           <w:tcPr>
-            <w:tcW w:w="3686" w:type="dxa"/>
+            <w:tcW w:w="1542" w:type="dxa"/>
             <w:vAlign w:val="center"/>
           </w:tcPr>
           <w:p>
@@ -2060,7 +2103,7 @@
         </w:tc>
         <w:tc>
           <w:tcPr>
-            <w:tcW w:w="4059" w:type="dxa"/>
+            <w:tcW w:w="6628" w:type="dxa"/>
             <w:vAlign w:val="center"/>
           </w:tcPr>
           <w:p>
@@ -2162,7 +2205,7 @@
         </w:trPr>
         <w:tc>
           <w:tcPr>
-            <w:tcW w:w="1271" w:type="dxa"/>
+            <w:tcW w:w="846" w:type="dxa"/>
             <w:vMerge w:val="restart"/>
             <w:vAlign w:val="center"/>
           </w:tcPr>
@@ -2185,7 +2228,7 @@
         </w:tc>
         <w:tc>
           <w:tcPr>
-            <w:tcW w:w="3686" w:type="dxa"/>
+            <w:tcW w:w="1542" w:type="dxa"/>
             <w:vAlign w:val="center"/>
           </w:tcPr>
           <w:p>
@@ -2254,7 +2297,7 @@
         </w:tc>
         <w:tc>
           <w:tcPr>
-            <w:tcW w:w="4059" w:type="dxa"/>
+            <w:tcW w:w="6628" w:type="dxa"/>
             <w:vAlign w:val="center"/>
           </w:tcPr>
           <w:p>
@@ -2337,6 +2380,21 @@
               </w:drawing>
             </w:r>
           </w:p>
+          <w:p>
+            <w:pPr>
+              <w:rPr>
+                <w:sz w:val="20"/>
+                <w:szCs w:val="20"/>
+              </w:rPr>
+            </w:pPr>
+            <w:r>
+              <w:rPr>
+                <w:sz w:val="20"/>
+                <w:szCs w:val="20"/>
+              </w:rPr>
+              <w:t>Hope I haven’t missed any</w:t>
+            </w:r>
+          </w:p>
         </w:tc>
       </w:tr>
       <w:tr>
@@ -2345,7 +2403,7 @@
         </w:trPr>
         <w:tc>
           <w:tcPr>
-            <w:tcW w:w="1271" w:type="dxa"/>
+            <w:tcW w:w="846" w:type="dxa"/>
             <w:vMerge/>
             <w:vAlign w:val="center"/>
           </w:tcPr>
@@ -2360,7 +2418,7 @@
         </w:tc>
         <w:tc>
           <w:tcPr>
-            <w:tcW w:w="3686" w:type="dxa"/>
+            <w:tcW w:w="1542" w:type="dxa"/>
             <w:vAlign w:val="center"/>
           </w:tcPr>
           <w:p>
@@ -2381,7 +2439,7 @@
         </w:tc>
         <w:tc>
           <w:tcPr>
-            <w:tcW w:w="4059" w:type="dxa"/>
+            <w:tcW w:w="6628" w:type="dxa"/>
             <w:vAlign w:val="center"/>
           </w:tcPr>
           <w:p>
@@ -2456,7 +2514,7 @@
         </w:trPr>
         <w:tc>
           <w:tcPr>
-            <w:tcW w:w="1271" w:type="dxa"/>
+            <w:tcW w:w="846" w:type="dxa"/>
             <w:vMerge/>
             <w:vAlign w:val="center"/>
           </w:tcPr>
@@ -2471,7 +2529,7 @@
         </w:tc>
         <w:tc>
           <w:tcPr>
-            <w:tcW w:w="3686" w:type="dxa"/>
+            <w:tcW w:w="1542" w:type="dxa"/>
             <w:vAlign w:val="center"/>
           </w:tcPr>
           <w:p>
@@ -2492,7 +2550,7 @@
         </w:tc>
         <w:tc>
           <w:tcPr>
-            <w:tcW w:w="4059" w:type="dxa"/>
+            <w:tcW w:w="6628" w:type="dxa"/>
             <w:vAlign w:val="center"/>
           </w:tcPr>
           <w:p>
@@ -2583,7 +2641,7 @@
         </w:trPr>
         <w:tc>
           <w:tcPr>
-            <w:tcW w:w="1271" w:type="dxa"/>
+            <w:tcW w:w="846" w:type="dxa"/>
             <w:vMerge/>
             <w:vAlign w:val="center"/>
           </w:tcPr>
@@ -2598,7 +2656,7 @@
         </w:tc>
         <w:tc>
           <w:tcPr>
-            <w:tcW w:w="3686" w:type="dxa"/>
+            <w:tcW w:w="1542" w:type="dxa"/>
             <w:vAlign w:val="center"/>
           </w:tcPr>
           <w:p>
@@ -2619,7 +2677,7 @@
         </w:tc>
         <w:tc>
           <w:tcPr>
-            <w:tcW w:w="4059" w:type="dxa"/>
+            <w:tcW w:w="6628" w:type="dxa"/>
             <w:vAlign w:val="center"/>
           </w:tcPr>
           <w:p>
@@ -2661,7 +2719,7 @@
         </w:trPr>
         <w:tc>
           <w:tcPr>
-            <w:tcW w:w="1271" w:type="dxa"/>
+            <w:tcW w:w="846" w:type="dxa"/>
             <w:vMerge w:val="restart"/>
             <w:vAlign w:val="center"/>
           </w:tcPr>
@@ -2683,7 +2741,7 @@
         </w:tc>
         <w:tc>
           <w:tcPr>
-            <w:tcW w:w="3686" w:type="dxa"/>
+            <w:tcW w:w="1542" w:type="dxa"/>
             <w:vAlign w:val="center"/>
           </w:tcPr>
           <w:p>
@@ -2704,7 +2762,7 @@
         </w:tc>
         <w:tc>
           <w:tcPr>
-            <w:tcW w:w="4059" w:type="dxa"/>
+            <w:tcW w:w="6628" w:type="dxa"/>
             <w:vAlign w:val="center"/>
           </w:tcPr>
           <w:p>
@@ -2779,7 +2837,7 @@
         </w:trPr>
         <w:tc>
           <w:tcPr>
-            <w:tcW w:w="1271" w:type="dxa"/>
+            <w:tcW w:w="846" w:type="dxa"/>
             <w:vMerge/>
             <w:vAlign w:val="center"/>
           </w:tcPr>
@@ -2794,7 +2852,7 @@
         </w:tc>
         <w:tc>
           <w:tcPr>
-            <w:tcW w:w="3686" w:type="dxa"/>
+            <w:tcW w:w="1542" w:type="dxa"/>
             <w:vAlign w:val="center"/>
           </w:tcPr>
           <w:p>
@@ -2815,7 +2873,7 @@
         </w:tc>
         <w:tc>
           <w:tcPr>
-            <w:tcW w:w="4059" w:type="dxa"/>
+            <w:tcW w:w="6628" w:type="dxa"/>
             <w:vAlign w:val="center"/>
           </w:tcPr>
           <w:p>
@@ -2890,7 +2948,7 @@
         </w:trPr>
         <w:tc>
           <w:tcPr>
-            <w:tcW w:w="1271" w:type="dxa"/>
+            <w:tcW w:w="846" w:type="dxa"/>
             <w:vMerge/>
             <w:vAlign w:val="center"/>
           </w:tcPr>
@@ -2905,7 +2963,7 @@
         </w:tc>
         <w:tc>
           <w:tcPr>
-            <w:tcW w:w="3686" w:type="dxa"/>
+            <w:tcW w:w="1542" w:type="dxa"/>
             <w:vAlign w:val="center"/>
           </w:tcPr>
           <w:p>
@@ -2926,7 +2984,7 @@
         </w:tc>
         <w:tc>
           <w:tcPr>
-            <w:tcW w:w="4059" w:type="dxa"/>
+            <w:tcW w:w="6628" w:type="dxa"/>
             <w:vAlign w:val="center"/>
           </w:tcPr>
           <w:p>
@@ -3130,7 +3188,7 @@
         </w:trPr>
         <w:tc>
           <w:tcPr>
-            <w:tcW w:w="1271" w:type="dxa"/>
+            <w:tcW w:w="846" w:type="dxa"/>
             <w:vMerge/>
             <w:vAlign w:val="center"/>
           </w:tcPr>
@@ -3145,7 +3203,7 @@
         </w:tc>
         <w:tc>
           <w:tcPr>
-            <w:tcW w:w="3686" w:type="dxa"/>
+            <w:tcW w:w="1542" w:type="dxa"/>
             <w:vAlign w:val="center"/>
           </w:tcPr>
           <w:p>
@@ -3166,7 +3224,7 @@
         </w:tc>
         <w:tc>
           <w:tcPr>
-            <w:tcW w:w="4059" w:type="dxa"/>
+            <w:tcW w:w="6628" w:type="dxa"/>
             <w:vAlign w:val="center"/>
           </w:tcPr>
           <w:p>
@@ -3313,7 +3371,7 @@
         </w:trPr>
         <w:tc>
           <w:tcPr>
-            <w:tcW w:w="1271" w:type="dxa"/>
+            <w:tcW w:w="846" w:type="dxa"/>
             <w:vMerge/>
             <w:vAlign w:val="center"/>
           </w:tcPr>
@@ -3328,7 +3386,7 @@
         </w:tc>
         <w:tc>
           <w:tcPr>
-            <w:tcW w:w="3686" w:type="dxa"/>
+            <w:tcW w:w="1542" w:type="dxa"/>
             <w:vAlign w:val="center"/>
           </w:tcPr>
           <w:p>
@@ -3349,7 +3407,7 @@
         </w:tc>
         <w:tc>
           <w:tcPr>
-            <w:tcW w:w="4059" w:type="dxa"/>
+            <w:tcW w:w="6628" w:type="dxa"/>
             <w:vAlign w:val="center"/>
           </w:tcPr>
           <w:p>

</xml_diff>